<commit_message>
nmv 24 03 2022
</commit_message>
<xml_diff>
--- a/TS-Padam/TS-4.4/TS 4.4 Malayalam Pada Paatam Corrections.docx
+++ b/TS-Padam/TS-4.4/TS 4.4 Malayalam Pada Paatam Corrections.docx
@@ -1668,6 +1668,387 @@
       </w:tr>
       <w:tr>
         <w:trPr>
+          <w:trHeight w:val="1325"/>
+        </w:trPr>
+        <w:tc>
+          <w:tcPr>
+            <w:tcW w:w="3261" w:type="dxa"/>
+          </w:tcPr>
+          <w:p>
+            <w:pPr>
+              <w:spacing w:before="0" w:line="240" w:lineRule="auto"/>
+              <w:rPr>
+                <w:rFonts w:cs="Latha"/>
+                <w:b/>
+                <w:color w:val="FF0000"/>
+                <w:sz w:val="28"/>
+                <w:szCs w:val="28"/>
+                <w:lang w:bidi="ta-IN"/>
+              </w:rPr>
+            </w:pPr>
+            <w:r>
+              <w:rPr>
+                <w:rFonts w:cs="Latha"/>
+                <w:b/>
+                <w:color w:val="FF0000"/>
+                <w:sz w:val="28"/>
+                <w:szCs w:val="28"/>
+                <w:lang w:bidi="ta-IN"/>
+              </w:rPr>
+              <w:t>TS 4.4.</w:t>
+            </w:r>
+            <w:r>
+              <w:rPr>
+                <w:rFonts w:cs="Latha"/>
+                <w:b/>
+                <w:color w:val="FF0000"/>
+                <w:sz w:val="28"/>
+                <w:szCs w:val="28"/>
+                <w:lang w:bidi="ta-IN"/>
+              </w:rPr>
+              <w:t>7</w:t>
+            </w:r>
+            <w:r>
+              <w:rPr>
+                <w:rFonts w:cs="Latha"/>
+                <w:b/>
+                <w:color w:val="FF0000"/>
+                <w:sz w:val="28"/>
+                <w:szCs w:val="28"/>
+                <w:lang w:bidi="ta-IN"/>
+              </w:rPr>
+              <w:t>.</w:t>
+            </w:r>
+            <w:r>
+              <w:rPr>
+                <w:rFonts w:cs="Latha"/>
+                <w:b/>
+                <w:color w:val="FF0000"/>
+                <w:sz w:val="28"/>
+                <w:szCs w:val="28"/>
+                <w:lang w:bidi="ta-IN"/>
+              </w:rPr>
+              <w:t>1</w:t>
+            </w:r>
+            <w:r>
+              <w:rPr>
+                <w:rFonts w:cs="Latha"/>
+                <w:b/>
+                <w:color w:val="FF0000"/>
+                <w:sz w:val="28"/>
+                <w:szCs w:val="28"/>
+                <w:lang w:bidi="ta-IN"/>
+              </w:rPr>
+              <w:t xml:space="preserve"> - </w:t>
+            </w:r>
+            <w:proofErr w:type="spellStart"/>
+            <w:r>
+              <w:rPr>
+                <w:rFonts w:cs="Latha"/>
+                <w:b/>
+                <w:color w:val="FF0000"/>
+                <w:sz w:val="28"/>
+                <w:szCs w:val="28"/>
+                <w:lang w:bidi="ta-IN"/>
+              </w:rPr>
+              <w:t>Padam</w:t>
+            </w:r>
+            <w:proofErr w:type="spellEnd"/>
+          </w:p>
+          <w:p>
+            <w:pPr>
+              <w:spacing w:before="0" w:line="240" w:lineRule="auto"/>
+              <w:rPr>
+                <w:rFonts w:cs="Latha"/>
+                <w:b/>
+                <w:color w:val="FF0000"/>
+                <w:sz w:val="28"/>
+                <w:szCs w:val="28"/>
+                <w:lang w:bidi="ta-IN"/>
+              </w:rPr>
+            </w:pPr>
+            <w:proofErr w:type="spellStart"/>
+            <w:r>
+              <w:rPr>
+                <w:rFonts w:cs="Latha"/>
+                <w:b/>
+                <w:color w:val="FF0000"/>
+                <w:sz w:val="28"/>
+                <w:szCs w:val="28"/>
+                <w:lang w:bidi="ta-IN"/>
+              </w:rPr>
+              <w:t>Padam</w:t>
+            </w:r>
+            <w:proofErr w:type="spellEnd"/>
+            <w:r>
+              <w:rPr>
+                <w:rFonts w:cs="Latha"/>
+                <w:b/>
+                <w:color w:val="FF0000"/>
+                <w:sz w:val="28"/>
+                <w:szCs w:val="28"/>
+                <w:lang w:bidi="ta-IN"/>
+              </w:rPr>
+              <w:t xml:space="preserve"> No: - 4</w:t>
+            </w:r>
+            <w:r>
+              <w:rPr>
+                <w:rFonts w:cs="Latha"/>
+                <w:b/>
+                <w:color w:val="FF0000"/>
+                <w:sz w:val="28"/>
+                <w:szCs w:val="28"/>
+                <w:lang w:bidi="ta-IN"/>
+              </w:rPr>
+              <w:t>6</w:t>
+            </w:r>
+          </w:p>
+          <w:p>
+            <w:pPr>
+              <w:spacing w:before="0" w:line="240" w:lineRule="auto"/>
+              <w:rPr>
+                <w:rFonts w:cs="Latha"/>
+                <w:b/>
+                <w:color w:val="FF0000"/>
+                <w:sz w:val="28"/>
+                <w:szCs w:val="28"/>
+                <w:lang w:bidi="ta-IN"/>
+              </w:rPr>
+            </w:pPr>
+            <w:proofErr w:type="spellStart"/>
+            <w:r>
+              <w:rPr>
+                <w:rFonts w:cs="Latha"/>
+                <w:b/>
+                <w:color w:val="FF0000"/>
+                <w:sz w:val="28"/>
+                <w:szCs w:val="28"/>
+                <w:lang w:bidi="ta-IN"/>
+              </w:rPr>
+              <w:t>Panchaati</w:t>
+            </w:r>
+            <w:proofErr w:type="spellEnd"/>
+            <w:r>
+              <w:rPr>
+                <w:rFonts w:cs="Latha"/>
+                <w:b/>
+                <w:color w:val="FF0000"/>
+                <w:sz w:val="28"/>
+                <w:szCs w:val="28"/>
+                <w:lang w:bidi="ta-IN"/>
+              </w:rPr>
+              <w:t xml:space="preserve"> No. - </w:t>
+            </w:r>
+            <w:r>
+              <w:rPr>
+                <w:rFonts w:cs="Latha"/>
+                <w:b/>
+                <w:color w:val="FF0000"/>
+                <w:sz w:val="28"/>
+                <w:szCs w:val="28"/>
+                <w:lang w:bidi="ta-IN"/>
+              </w:rPr>
+              <w:t>22</w:t>
+            </w:r>
+          </w:p>
+        </w:tc>
+        <w:tc>
+          <w:tcPr>
+            <w:tcW w:w="4766" w:type="dxa"/>
+          </w:tcPr>
+          <w:p>
+            <w:pPr>
+              <w:widowControl w:val="0"/>
+              <w:autoSpaceDE w:val="0"/>
+              <w:autoSpaceDN w:val="0"/>
+              <w:adjustRightInd w:val="0"/>
+              <w:spacing w:before="0" w:line="240" w:lineRule="auto"/>
+              <w:rPr>
+                <w:rFonts w:ascii="BRH Malayalam Extra" w:hAnsi="BRH Malayalam Extra" w:cs="BRH Malayalam Extra"/>
+                <w:sz w:val="40"/>
+                <w:szCs w:val="40"/>
+              </w:rPr>
+            </w:pPr>
+            <w:r>
+              <w:rPr>
+                <w:rFonts w:ascii="BRH Malayalam Extra" w:hAnsi="BRH Malayalam Extra" w:cs="BRH Malayalam Extra"/>
+                <w:sz w:val="40"/>
+                <w:szCs w:val="40"/>
+                <w:highlight w:val="yellow"/>
+              </w:rPr>
+              <w:t>B</w:t>
+            </w:r>
+            <w:bookmarkStart w:id="0" w:name="_GoBack"/>
+            <w:bookmarkEnd w:id="0"/>
+            <w:r>
+              <w:rPr>
+                <w:rFonts w:ascii="BRH Malayalam Extra" w:hAnsi="BRH Malayalam Extra" w:cs="BRH Malayalam Extra"/>
+                <w:sz w:val="34"/>
+                <w:szCs w:val="40"/>
+              </w:rPr>
+              <w:t>–</w:t>
+            </w:r>
+            <w:r>
+              <w:rPr>
+                <w:rFonts w:ascii="BRH Malayalam Extra" w:hAnsi="BRH Malayalam Extra" w:cs="BRH Malayalam Extra"/>
+                <w:sz w:val="40"/>
+                <w:szCs w:val="40"/>
+              </w:rPr>
+              <w:t>ex</w:t>
+            </w:r>
+            <w:r>
+              <w:rPr>
+                <w:rFonts w:ascii="BRH Malayalam Extra" w:hAnsi="BRH Malayalam Extra" w:cs="BRH Malayalam Extra"/>
+                <w:sz w:val="34"/>
+                <w:szCs w:val="40"/>
+              </w:rPr>
+              <w:t>–</w:t>
+            </w:r>
+            <w:proofErr w:type="spellStart"/>
+            <w:r>
+              <w:rPr>
+                <w:rFonts w:ascii="BRH Malayalam Extra" w:hAnsi="BRH Malayalam Extra" w:cs="BRH Malayalam Extra"/>
+                <w:sz w:val="40"/>
+                <w:szCs w:val="40"/>
+              </w:rPr>
+              <w:t>diyZõ</w:t>
+            </w:r>
+            <w:proofErr w:type="spellEnd"/>
+            <w:r>
+              <w:rPr>
+                <w:rFonts w:ascii="BRH Malayalam Extra" w:hAnsi="BRH Malayalam Extra" w:cs="BRH Malayalam Extra"/>
+                <w:sz w:val="40"/>
+                <w:szCs w:val="40"/>
+              </w:rPr>
+              <w:t>—e - A</w:t>
+            </w:r>
+            <w:r>
+              <w:rPr>
+                <w:rFonts w:ascii="BRH Malayalam Extra" w:hAnsi="BRH Malayalam Extra" w:cs="BRH Malayalam Extra"/>
+                <w:sz w:val="34"/>
+                <w:szCs w:val="40"/>
+              </w:rPr>
+              <w:t>–</w:t>
+            </w:r>
+            <w:proofErr w:type="spellStart"/>
+            <w:r>
+              <w:rPr>
+                <w:rFonts w:ascii="BRH Malayalam Extra" w:hAnsi="BRH Malayalam Extra" w:cs="BRH Malayalam Extra"/>
+                <w:sz w:val="40"/>
+                <w:szCs w:val="40"/>
+              </w:rPr>
+              <w:t>dI</w:t>
+            </w:r>
+            <w:proofErr w:type="spellEnd"/>
+            <w:r>
+              <w:rPr>
+                <w:rFonts w:ascii="BRH Malayalam Extra" w:hAnsi="BRH Malayalam Extra" w:cs="BRH Malayalam Extra"/>
+                <w:sz w:val="40"/>
+                <w:szCs w:val="40"/>
+              </w:rPr>
+              <w:t xml:space="preserve"> |</w:t>
+            </w:r>
+          </w:p>
+        </w:tc>
+        <w:tc>
+          <w:tcPr>
+            <w:tcW w:w="5251" w:type="dxa"/>
+          </w:tcPr>
+          <w:p>
+            <w:pPr>
+              <w:widowControl w:val="0"/>
+              <w:autoSpaceDE w:val="0"/>
+              <w:autoSpaceDN w:val="0"/>
+              <w:adjustRightInd w:val="0"/>
+              <w:spacing w:before="0" w:line="240" w:lineRule="auto"/>
+              <w:rPr>
+                <w:rFonts w:ascii="BRH Malayalam Extra" w:hAnsi="BRH Malayalam Extra" w:cs="BRH Malayalam Extra"/>
+                <w:sz w:val="40"/>
+                <w:szCs w:val="40"/>
+              </w:rPr>
+            </w:pPr>
+            <w:r>
+              <w:rPr>
+                <w:rFonts w:ascii="BRH Malayalam Extra" w:hAnsi="BRH Malayalam Extra" w:cs="BRH Malayalam Extra"/>
+                <w:sz w:val="40"/>
+                <w:szCs w:val="40"/>
+                <w:highlight w:val="green"/>
+              </w:rPr>
+              <w:t>A</w:t>
+            </w:r>
+            <w:r>
+              <w:rPr>
+                <w:rFonts w:ascii="BRH Malayalam Extra" w:hAnsi="BRH Malayalam Extra" w:cs="BRH Malayalam Extra"/>
+                <w:sz w:val="34"/>
+                <w:szCs w:val="40"/>
+              </w:rPr>
+              <w:t>–</w:t>
+            </w:r>
+            <w:r>
+              <w:rPr>
+                <w:rFonts w:ascii="BRH Malayalam Extra" w:hAnsi="BRH Malayalam Extra" w:cs="BRH Malayalam Extra"/>
+                <w:sz w:val="40"/>
+                <w:szCs w:val="40"/>
+              </w:rPr>
+              <w:t>ex</w:t>
+            </w:r>
+            <w:r>
+              <w:rPr>
+                <w:rFonts w:ascii="BRH Malayalam Extra" w:hAnsi="BRH Malayalam Extra" w:cs="BRH Malayalam Extra"/>
+                <w:sz w:val="34"/>
+                <w:szCs w:val="40"/>
+              </w:rPr>
+              <w:t>–</w:t>
+            </w:r>
+            <w:proofErr w:type="spellStart"/>
+            <w:r>
+              <w:rPr>
+                <w:rFonts w:ascii="BRH Malayalam Extra" w:hAnsi="BRH Malayalam Extra" w:cs="BRH Malayalam Extra"/>
+                <w:sz w:val="40"/>
+                <w:szCs w:val="40"/>
+              </w:rPr>
+              <w:t>diyZõ</w:t>
+            </w:r>
+            <w:proofErr w:type="spellEnd"/>
+            <w:r>
+              <w:rPr>
+                <w:rFonts w:ascii="BRH Malayalam Extra" w:hAnsi="BRH Malayalam Extra" w:cs="BRH Malayalam Extra"/>
+                <w:sz w:val="40"/>
+                <w:szCs w:val="40"/>
+              </w:rPr>
+              <w:t>—e - A</w:t>
+            </w:r>
+            <w:r>
+              <w:rPr>
+                <w:rFonts w:ascii="BRH Malayalam Extra" w:hAnsi="BRH Malayalam Extra" w:cs="BRH Malayalam Extra"/>
+                <w:sz w:val="34"/>
+                <w:szCs w:val="40"/>
+              </w:rPr>
+              <w:t>–</w:t>
+            </w:r>
+            <w:proofErr w:type="spellStart"/>
+            <w:r>
+              <w:rPr>
+                <w:rFonts w:ascii="BRH Malayalam Extra" w:hAnsi="BRH Malayalam Extra" w:cs="BRH Malayalam Extra"/>
+                <w:sz w:val="40"/>
+                <w:szCs w:val="40"/>
+              </w:rPr>
+              <w:t>dI</w:t>
+            </w:r>
+            <w:proofErr w:type="spellEnd"/>
+            <w:r>
+              <w:rPr>
+                <w:rFonts w:ascii="BRH Malayalam Extra" w:hAnsi="BRH Malayalam Extra" w:cs="BRH Malayalam Extra"/>
+                <w:sz w:val="40"/>
+                <w:szCs w:val="40"/>
+              </w:rPr>
+              <w:t xml:space="preserve"> |</w:t>
+            </w:r>
+          </w:p>
+        </w:tc>
+      </w:tr>
+      <w:tr>
+        <w:trPr>
           <w:trHeight w:val="1672"/>
         </w:trPr>
         <w:tc>
@@ -2186,8 +2567,6 @@
           <w:u w:val="single"/>
         </w:rPr>
       </w:pPr>
-      <w:bookmarkStart w:id="0" w:name="_GoBack"/>
-      <w:bookmarkEnd w:id="0"/>
     </w:p>
     <w:p>
       <w:pPr>
@@ -2208,7 +2587,6 @@
           <w:szCs w:val="32"/>
           <w:u w:val="single"/>
         </w:rPr>
-        <w:lastRenderedPageBreak/>
         <w:t xml:space="preserve">TS </w:t>
       </w:r>
       <w:proofErr w:type="spellStart"/>
@@ -4431,6 +4809,7 @@
                 <w:sz w:val="40"/>
                 <w:szCs w:val="40"/>
               </w:rPr>
+              <w:lastRenderedPageBreak/>
               <w:t>siy</w:t>
             </w:r>
             <w:proofErr w:type="spellEnd"/>
@@ -4482,6 +4861,7 @@
                 <w:sz w:val="40"/>
                 <w:szCs w:val="40"/>
               </w:rPr>
+              <w:lastRenderedPageBreak/>
               <w:t>d</w:t>
             </w:r>
             <w:r>
@@ -4551,6 +4931,7 @@
                 <w:sz w:val="40"/>
                 <w:szCs w:val="40"/>
               </w:rPr>
+              <w:lastRenderedPageBreak/>
               <w:t>siy</w:t>
             </w:r>
             <w:proofErr w:type="spellEnd"/>
@@ -4606,6 +4987,7 @@
                 <w:szCs w:val="28"/>
                 <w:lang w:bidi="ta-IN"/>
               </w:rPr>
+              <w:lastRenderedPageBreak/>
               <w:t>TS 4.</w:t>
             </w:r>
             <w:r>
@@ -5171,7 +5553,6 @@
                 <w:szCs w:val="28"/>
                 <w:lang w:bidi="ta-IN"/>
               </w:rPr>
-              <w:lastRenderedPageBreak/>
               <w:t>TS 4.</w:t>
             </w:r>
             <w:r>
@@ -7880,6 +8261,7 @@
           <w:szCs w:val="32"/>
           <w:u w:val="single"/>
         </w:rPr>
+        <w:lastRenderedPageBreak/>
         <w:t>==================</w:t>
       </w:r>
     </w:p>
@@ -7938,7 +8320,6 @@
           <w:szCs w:val="32"/>
           <w:u w:val="single"/>
         </w:rPr>
-        <w:lastRenderedPageBreak/>
         <w:t xml:space="preserve">TS </w:t>
       </w:r>
       <w:proofErr w:type="spellStart"/>
@@ -10212,6 +10593,7 @@
                 <w:sz w:val="28"/>
                 <w:szCs w:val="28"/>
               </w:rPr>
+              <w:lastRenderedPageBreak/>
               <w:t xml:space="preserve">TS 4.4.3.1 - </w:t>
             </w:r>
             <w:proofErr w:type="spellStart"/>
@@ -10817,7 +11199,6 @@
                 <w:sz w:val="28"/>
                 <w:szCs w:val="28"/>
               </w:rPr>
-              <w:lastRenderedPageBreak/>
               <w:t xml:space="preserve">TS 4.4.3.2 - </w:t>
             </w:r>
             <w:proofErr w:type="spellStart"/>
@@ -12647,6 +13028,7 @@
                 <w:sz w:val="28"/>
                 <w:szCs w:val="28"/>
               </w:rPr>
+              <w:lastRenderedPageBreak/>
               <w:t xml:space="preserve">TS 4.4.12.4 - </w:t>
             </w:r>
             <w:proofErr w:type="spellStart"/>
@@ -13060,7 +13442,6 @@
                 <w:sz w:val="28"/>
                 <w:szCs w:val="28"/>
               </w:rPr>
-              <w:lastRenderedPageBreak/>
               <w:t xml:space="preserve">TS 4.4.12.5 - </w:t>
             </w:r>
             <w:proofErr w:type="spellStart"/>
@@ -13143,7 +13524,6 @@
                 <w:sz w:val="40"/>
                 <w:szCs w:val="40"/>
               </w:rPr>
-              <w:lastRenderedPageBreak/>
               <w:t>M£</w:t>
             </w:r>
             <w:r>
@@ -13387,7 +13767,6 @@
                 <w:sz w:val="40"/>
                 <w:szCs w:val="40"/>
               </w:rPr>
-              <w:lastRenderedPageBreak/>
               <w:t>M£</w:t>
             </w:r>
             <w:r>
@@ -13616,7 +13995,6 @@
           <w:szCs w:val="32"/>
           <w:u w:val="single"/>
         </w:rPr>
-        <w:lastRenderedPageBreak/>
         <w:t>========================</w:t>
       </w:r>
     </w:p>
@@ -14557,6 +14935,7 @@
                 <w:szCs w:val="28"/>
                 <w:lang w:bidi="ta-IN"/>
               </w:rPr>
+              <w:lastRenderedPageBreak/>
               <w:t xml:space="preserve">4.4.4.5 </w:t>
             </w:r>
             <w:proofErr w:type="spellStart"/>
@@ -15063,7 +15442,6 @@
                 <w:sz w:val="28"/>
                 <w:szCs w:val="28"/>
               </w:rPr>
-              <w:lastRenderedPageBreak/>
               <w:t xml:space="preserve">4.4.4.6 </w:t>
             </w:r>
             <w:proofErr w:type="spellStart"/>
@@ -15730,7 +16108,7 @@
         <w:bCs/>
         <w:noProof/>
       </w:rPr>
-      <w:t>2</w:t>
+      <w:t>6</w:t>
     </w:r>
     <w:r>
       <w:rPr>
@@ -15917,7 +16295,7 @@
         <w:bCs/>
         <w:noProof/>
       </w:rPr>
-      <w:t>1</w:t>
+      <w:t>7</w:t>
     </w:r>
     <w:r>
       <w:rPr>
@@ -16845,7 +17223,7 @@
 </file>
 
 <file path=customXml/itemProps1.xml><?xml version="1.0" encoding="utf-8"?>
-<ds:datastoreItem xmlns:ds="http://schemas.openxmlformats.org/officeDocument/2006/customXml" ds:itemID="{84FE910D-CA4B-4240-BAC1-351CB75868EC}">
+<ds:datastoreItem xmlns:ds="http://schemas.openxmlformats.org/officeDocument/2006/customXml" ds:itemID="{71B8665A-2C5C-4B95-9C93-D26171C320D4}">
   <ds:schemaRefs>
     <ds:schemaRef ds:uri="http://schemas.openxmlformats.org/officeDocument/2006/bibliography"/>
   </ds:schemaRefs>

</xml_diff>

<commit_message>
nmv 17 02 2023
</commit_message>
<xml_diff>
--- a/TS-Padam/TS-4.4/TS 4.4 Malayalam Pada Paatam Corrections.docx
+++ b/TS-Padam/TS-4.4/TS 4.4 Malayalam Pada Paatam Corrections.docx
@@ -21,18 +21,7 @@
           <w:szCs w:val="32"/>
           <w:u w:val="single"/>
         </w:rPr>
-        <w:t xml:space="preserve">TS Pada Paatam – TS 4.4 Malayalam Corrections – Observed </w:t>
-      </w:r>
-      <w:proofErr w:type="gramStart"/>
-      <w:r>
-        <w:rPr>
-          <w:b/>
-          <w:bCs/>
-          <w:sz w:val="32"/>
-          <w:szCs w:val="32"/>
-          <w:u w:val="single"/>
-        </w:rPr>
-        <w:t xml:space="preserve">till </w:t>
+        <w:t xml:space="preserve">TS Pada Paatam – TS 4.4 Malayalam Corrections – Observed till </w:t>
       </w:r>
       <w:r>
         <w:rPr>
@@ -45,7 +34,6 @@
         </w:rPr>
         <w:t>?????</w:t>
       </w:r>
-      <w:proofErr w:type="gramEnd"/>
     </w:p>
     <w:p>
       <w:pPr>
@@ -60,23 +48,7 @@
           <w:b/>
           <w:bCs/>
         </w:rPr>
-        <w:t>(</w:t>
-      </w:r>
-      <w:proofErr w:type="gramStart"/>
-      <w:r>
-        <w:rPr>
-          <w:b/>
-          <w:bCs/>
-        </w:rPr>
-        <w:t>ignore</w:t>
-      </w:r>
-      <w:proofErr w:type="gramEnd"/>
-      <w:r>
-        <w:rPr>
-          <w:b/>
-          <w:bCs/>
-        </w:rPr>
-        <w:t xml:space="preserve"> those which are already incorporated in your book’s version and date)</w:t>
+        <w:t>(ignore those which are already incorporated in your book’s version and date)</w:t>
       </w:r>
     </w:p>
     <w:tbl>
@@ -188,6 +160,466 @@
                 <w:szCs w:val="32"/>
               </w:rPr>
               <w:t>To be read as or corrected as</w:t>
+            </w:r>
+          </w:p>
+        </w:tc>
+      </w:tr>
+      <w:tr>
+        <w:trPr>
+          <w:trHeight w:val="1106"/>
+        </w:trPr>
+        <w:tc>
+          <w:tcPr>
+            <w:tcW w:w="3261" w:type="dxa"/>
+          </w:tcPr>
+          <w:p>
+            <w:pPr>
+              <w:spacing w:before="0" w:line="240" w:lineRule="auto"/>
+              <w:rPr>
+                <w:rFonts w:cs="Latha"/>
+                <w:b/>
+                <w:sz w:val="28"/>
+                <w:szCs w:val="28"/>
+                <w:lang w:bidi="ta-IN"/>
+              </w:rPr>
+            </w:pPr>
+            <w:r>
+              <w:rPr>
+                <w:rFonts w:cs="Latha"/>
+                <w:b/>
+                <w:sz w:val="28"/>
+                <w:szCs w:val="28"/>
+                <w:lang w:bidi="ta-IN"/>
+              </w:rPr>
+              <w:t>TS 4.</w:t>
+            </w:r>
+            <w:r>
+              <w:rPr>
+                <w:rFonts w:cs="Latha"/>
+                <w:b/>
+                <w:sz w:val="28"/>
+                <w:szCs w:val="28"/>
+                <w:lang w:bidi="ta-IN"/>
+              </w:rPr>
+              <w:t>4</w:t>
+            </w:r>
+            <w:r>
+              <w:rPr>
+                <w:rFonts w:cs="Latha"/>
+                <w:b/>
+                <w:sz w:val="28"/>
+                <w:szCs w:val="28"/>
+                <w:lang w:bidi="ta-IN"/>
+              </w:rPr>
+              <w:t>.</w:t>
+            </w:r>
+            <w:r>
+              <w:rPr>
+                <w:rFonts w:cs="Latha"/>
+                <w:b/>
+                <w:sz w:val="28"/>
+                <w:szCs w:val="28"/>
+                <w:lang w:bidi="ta-IN"/>
+              </w:rPr>
+              <w:t>3</w:t>
+            </w:r>
+            <w:r>
+              <w:rPr>
+                <w:rFonts w:cs="Latha"/>
+                <w:b/>
+                <w:sz w:val="28"/>
+                <w:szCs w:val="28"/>
+                <w:lang w:bidi="ta-IN"/>
+              </w:rPr>
+              <w:t>.</w:t>
+            </w:r>
+            <w:r>
+              <w:rPr>
+                <w:rFonts w:cs="Latha"/>
+                <w:b/>
+                <w:sz w:val="28"/>
+                <w:szCs w:val="28"/>
+                <w:lang w:bidi="ta-IN"/>
+              </w:rPr>
+              <w:t>2</w:t>
+            </w:r>
+            <w:r>
+              <w:rPr>
+                <w:rFonts w:cs="Latha"/>
+                <w:b/>
+                <w:sz w:val="28"/>
+                <w:szCs w:val="28"/>
+                <w:lang w:bidi="ta-IN"/>
+              </w:rPr>
+              <w:t xml:space="preserve"> - </w:t>
+            </w:r>
+            <w:r>
+              <w:rPr>
+                <w:rFonts w:cs="Latha"/>
+                <w:b/>
+                <w:sz w:val="28"/>
+                <w:szCs w:val="28"/>
+                <w:lang w:bidi="ta-IN"/>
+              </w:rPr>
+              <w:t>Padam</w:t>
+            </w:r>
+            <w:r>
+              <w:rPr>
+                <w:rFonts w:cs="Latha"/>
+                <w:b/>
+                <w:sz w:val="28"/>
+                <w:szCs w:val="28"/>
+                <w:lang w:bidi="ta-IN"/>
+              </w:rPr>
+              <w:t xml:space="preserve"> </w:t>
+            </w:r>
+          </w:p>
+          <w:p>
+            <w:pPr>
+              <w:spacing w:before="0" w:line="240" w:lineRule="auto"/>
+              <w:rPr>
+                <w:rFonts w:cs="Latha"/>
+                <w:b/>
+                <w:sz w:val="28"/>
+                <w:szCs w:val="28"/>
+                <w:lang w:bidi="ta-IN"/>
+              </w:rPr>
+            </w:pPr>
+            <w:r>
+              <w:rPr>
+                <w:rFonts w:cs="Latha"/>
+                <w:b/>
+                <w:sz w:val="28"/>
+                <w:szCs w:val="28"/>
+                <w:lang w:bidi="ta-IN"/>
+              </w:rPr>
+              <w:t>Padam</w:t>
+            </w:r>
+            <w:r>
+              <w:rPr>
+                <w:rFonts w:cs="Latha"/>
+                <w:b/>
+                <w:sz w:val="28"/>
+                <w:szCs w:val="28"/>
+                <w:lang w:bidi="ta-IN"/>
+              </w:rPr>
+              <w:t xml:space="preserve"> No: - </w:t>
+            </w:r>
+            <w:r>
+              <w:rPr>
+                <w:rFonts w:cs="Latha"/>
+                <w:b/>
+                <w:sz w:val="28"/>
+                <w:szCs w:val="28"/>
+                <w:lang w:bidi="ta-IN"/>
+              </w:rPr>
+              <w:t>23</w:t>
+            </w:r>
+          </w:p>
+          <w:p>
+            <w:pPr>
+              <w:spacing w:before="0" w:line="240" w:lineRule="auto"/>
+              <w:rPr>
+                <w:rFonts w:cs="Latha"/>
+                <w:b/>
+                <w:sz w:val="28"/>
+                <w:szCs w:val="28"/>
+                <w:lang w:bidi="ta-IN"/>
+              </w:rPr>
+            </w:pPr>
+            <w:r>
+              <w:rPr>
+                <w:rFonts w:cs="Latha"/>
+                <w:b/>
+                <w:sz w:val="28"/>
+                <w:szCs w:val="28"/>
+                <w:lang w:bidi="ta-IN"/>
+              </w:rPr>
+              <w:t xml:space="preserve">Panchaati No. - </w:t>
+            </w:r>
+            <w:r>
+              <w:rPr>
+                <w:rFonts w:cs="Latha"/>
+                <w:b/>
+                <w:sz w:val="28"/>
+                <w:szCs w:val="28"/>
+                <w:lang w:bidi="ta-IN"/>
+              </w:rPr>
+              <w:t>8</w:t>
+            </w:r>
+          </w:p>
+        </w:tc>
+        <w:tc>
+          <w:tcPr>
+            <w:tcW w:w="4766" w:type="dxa"/>
+          </w:tcPr>
+          <w:p>
+            <w:pPr>
+              <w:widowControl w:val="0"/>
+              <w:autoSpaceDE w:val="0"/>
+              <w:autoSpaceDN w:val="0"/>
+              <w:adjustRightInd w:val="0"/>
+              <w:spacing w:line="240" w:lineRule="auto"/>
+              <w:rPr>
+                <w:rFonts w:ascii="BRH Malayalam Extra" w:hAnsi="BRH Malayalam Extra" w:cs="BRH Malayalam Extra"/>
+                <w:sz w:val="40"/>
+                <w:szCs w:val="40"/>
+                <w:lang w:val="en-IN"/>
+              </w:rPr>
+            </w:pPr>
+            <w:r>
+              <w:rPr>
+                <w:rFonts w:ascii="BRH Malayalam Extra" w:hAnsi="BRH Malayalam Extra" w:cs="BRH Malayalam Extra"/>
+                <w:sz w:val="40"/>
+                <w:szCs w:val="40"/>
+              </w:rPr>
+              <w:t>¥t</w:t>
+            </w:r>
+            <w:r>
+              <w:rPr>
+                <w:rFonts w:ascii="BRH Malayalam Extra" w:hAnsi="BRH Malayalam Extra" w:cs="BRH Malayalam Extra"/>
+                <w:sz w:val="34"/>
+                <w:szCs w:val="40"/>
+              </w:rPr>
+              <w:t>–</w:t>
+            </w:r>
+            <w:r>
+              <w:rPr>
+                <w:rFonts w:ascii="BRH Malayalam Extra" w:hAnsi="BRH Malayalam Extra" w:cs="BRH Malayalam Extra"/>
+                <w:sz w:val="40"/>
+                <w:szCs w:val="40"/>
+                <w:highlight w:val="yellow"/>
+              </w:rPr>
+              <w:t>Zy</w:t>
+            </w:r>
+            <w:r>
+              <w:rPr>
+                <w:rFonts w:ascii="BRH Malayalam Extra" w:hAnsi="BRH Malayalam Extra" w:cs="BRH Malayalam Extra"/>
+                <w:sz w:val="40"/>
+                <w:szCs w:val="40"/>
+              </w:rPr>
+              <w:t xml:space="preserve"> | pxZ—J | öe¥t—Zy</w:t>
+            </w:r>
+            <w:r>
+              <w:rPr>
+                <w:rFonts w:ascii="BRH Malayalam Extra" w:hAnsi="BRH Malayalam Extra" w:cs="BRH Malayalam Extra"/>
+                <w:sz w:val="34"/>
+                <w:szCs w:val="40"/>
+              </w:rPr>
+              <w:t>–</w:t>
+            </w:r>
+            <w:r>
+              <w:rPr>
+                <w:rFonts w:ascii="BRH Malayalam Extra" w:hAnsi="BRH Malayalam Extra" w:cs="BRH Malayalam Extra"/>
+                <w:sz w:val="40"/>
+                <w:szCs w:val="40"/>
+              </w:rPr>
+              <w:t>kyZy</w:t>
+            </w:r>
+            <w:r>
+              <w:rPr>
+                <w:rFonts w:ascii="BRH Malayalam Extra" w:hAnsi="BRH Malayalam Extra" w:cs="BRH Malayalam Extra"/>
+                <w:sz w:val="34"/>
+                <w:szCs w:val="40"/>
+              </w:rPr>
+              <w:t>–</w:t>
+            </w:r>
+            <w:r>
+              <w:rPr>
+                <w:rFonts w:ascii="BRH Malayalam Extra" w:hAnsi="BRH Malayalam Extra" w:cs="BRH Malayalam Extra"/>
+                <w:sz w:val="40"/>
+                <w:szCs w:val="40"/>
+              </w:rPr>
+              <w:t xml:space="preserve"> öe - ¥t</w:t>
+            </w:r>
+            <w:r>
+              <w:rPr>
+                <w:rFonts w:ascii="BRH Malayalam Extra" w:hAnsi="BRH Malayalam Extra" w:cs="BRH Malayalam Extra"/>
+                <w:sz w:val="34"/>
+                <w:szCs w:val="40"/>
+              </w:rPr>
+              <w:t>–</w:t>
+            </w:r>
+            <w:r>
+              <w:rPr>
+                <w:rFonts w:ascii="BRH Malayalam Extra" w:hAnsi="BRH Malayalam Extra" w:cs="BRH Malayalam Extra"/>
+                <w:sz w:val="40"/>
+                <w:szCs w:val="40"/>
+              </w:rPr>
+              <w:t>Zy</w:t>
+            </w:r>
+            <w:r>
+              <w:rPr>
+                <w:rFonts w:ascii="BRH Malayalam Extra" w:hAnsi="BRH Malayalam Extra" w:cs="BRH Malayalam Extra"/>
+                <w:sz w:val="34"/>
+                <w:szCs w:val="40"/>
+              </w:rPr>
+              <w:t>–</w:t>
+            </w:r>
+            <w:r>
+              <w:rPr>
+                <w:rFonts w:ascii="BRH Malayalam Extra" w:hAnsi="BRH Malayalam Extra" w:cs="BRH Malayalam Extra"/>
+                <w:sz w:val="40"/>
+                <w:szCs w:val="40"/>
+              </w:rPr>
+              <w:t>J |</w:t>
+            </w:r>
+          </w:p>
+        </w:tc>
+        <w:tc>
+          <w:tcPr>
+            <w:tcW w:w="5251" w:type="dxa"/>
+          </w:tcPr>
+          <w:p>
+            <w:pPr>
+              <w:widowControl w:val="0"/>
+              <w:autoSpaceDE w:val="0"/>
+              <w:autoSpaceDN w:val="0"/>
+              <w:adjustRightInd w:val="0"/>
+              <w:spacing w:before="0" w:line="240" w:lineRule="auto"/>
+              <w:rPr>
+                <w:rFonts w:ascii="Cambria" w:hAnsi="Cambria" w:cs="BRH Malayalam Extra"/>
+                <w:sz w:val="40"/>
+                <w:szCs w:val="40"/>
+                <w:lang w:val="en-IN"/>
+              </w:rPr>
+            </w:pPr>
+            <w:r>
+              <w:rPr>
+                <w:rFonts w:ascii="BRH Malayalam Extra" w:hAnsi="BRH Malayalam Extra" w:cs="BRH Malayalam Extra"/>
+                <w:sz w:val="40"/>
+                <w:szCs w:val="40"/>
+              </w:rPr>
+              <w:t>¥t</w:t>
+            </w:r>
+            <w:r>
+              <w:rPr>
+                <w:rFonts w:ascii="BRH Malayalam Extra" w:hAnsi="BRH Malayalam Extra" w:cs="BRH Malayalam Extra"/>
+                <w:sz w:val="34"/>
+                <w:szCs w:val="40"/>
+              </w:rPr>
+              <w:t>–</w:t>
+            </w:r>
+            <w:r>
+              <w:rPr>
+                <w:rFonts w:ascii="BRH Malayalam Extra" w:hAnsi="BRH Malayalam Extra" w:cs="BRH Malayalam Extra"/>
+                <w:sz w:val="40"/>
+                <w:szCs w:val="40"/>
+              </w:rPr>
+              <w:t>Zy</w:t>
+            </w:r>
+            <w:r>
+              <w:rPr>
+                <w:rFonts w:ascii="BRH Malayalam Extra" w:hAnsi="BRH Malayalam Extra" w:cs="BRH Malayalam Extra"/>
+                <w:sz w:val="40"/>
+                <w:szCs w:val="40"/>
+                <w:highlight w:val="green"/>
+              </w:rPr>
+              <w:t>J</w:t>
+            </w:r>
+            <w:r>
+              <w:rPr>
+                <w:rFonts w:ascii="BRH Malayalam Extra" w:hAnsi="BRH Malayalam Extra" w:cs="BRH Malayalam Extra"/>
+                <w:sz w:val="40"/>
+                <w:szCs w:val="40"/>
+              </w:rPr>
+              <w:t xml:space="preserve"> | pxZ—J | öe¥t—Zy</w:t>
+            </w:r>
+            <w:r>
+              <w:rPr>
+                <w:rFonts w:ascii="BRH Malayalam Extra" w:hAnsi="BRH Malayalam Extra" w:cs="BRH Malayalam Extra"/>
+                <w:sz w:val="34"/>
+                <w:szCs w:val="40"/>
+              </w:rPr>
+              <w:t>–</w:t>
+            </w:r>
+            <w:r>
+              <w:rPr>
+                <w:rFonts w:ascii="BRH Malayalam Extra" w:hAnsi="BRH Malayalam Extra" w:cs="BRH Malayalam Extra"/>
+                <w:sz w:val="40"/>
+                <w:szCs w:val="40"/>
+              </w:rPr>
+              <w:t>kyZy</w:t>
+            </w:r>
+            <w:r>
+              <w:rPr>
+                <w:rFonts w:ascii="BRH Malayalam Extra" w:hAnsi="BRH Malayalam Extra" w:cs="BRH Malayalam Extra"/>
+                <w:sz w:val="34"/>
+                <w:szCs w:val="40"/>
+              </w:rPr>
+              <w:t>–</w:t>
+            </w:r>
+            <w:r>
+              <w:rPr>
+                <w:rFonts w:ascii="BRH Malayalam Extra" w:hAnsi="BRH Malayalam Extra" w:cs="BRH Malayalam Extra"/>
+                <w:sz w:val="40"/>
+                <w:szCs w:val="40"/>
+              </w:rPr>
+              <w:t xml:space="preserve"> öe - ¥t</w:t>
+            </w:r>
+            <w:r>
+              <w:rPr>
+                <w:rFonts w:ascii="BRH Malayalam Extra" w:hAnsi="BRH Malayalam Extra" w:cs="BRH Malayalam Extra"/>
+                <w:sz w:val="34"/>
+                <w:szCs w:val="40"/>
+              </w:rPr>
+              <w:t>–</w:t>
+            </w:r>
+            <w:r>
+              <w:rPr>
+                <w:rFonts w:ascii="BRH Malayalam Extra" w:hAnsi="BRH Malayalam Extra" w:cs="BRH Malayalam Extra"/>
+                <w:sz w:val="40"/>
+                <w:szCs w:val="40"/>
+              </w:rPr>
+              <w:t>Zy</w:t>
+            </w:r>
+            <w:r>
+              <w:rPr>
+                <w:rFonts w:ascii="BRH Malayalam Extra" w:hAnsi="BRH Malayalam Extra" w:cs="BRH Malayalam Extra"/>
+                <w:sz w:val="34"/>
+                <w:szCs w:val="40"/>
+              </w:rPr>
+              <w:t>–</w:t>
+            </w:r>
+            <w:r>
+              <w:rPr>
+                <w:rFonts w:ascii="BRH Malayalam Extra" w:hAnsi="BRH Malayalam Extra" w:cs="BRH Malayalam Extra"/>
+                <w:sz w:val="40"/>
+                <w:szCs w:val="40"/>
+              </w:rPr>
+              <w:t>J |</w:t>
+            </w:r>
+            <w:r>
+              <w:rPr>
+                <w:rFonts w:ascii="BRH Malayalam Extra" w:hAnsi="BRH Malayalam Extra" w:cs="BRH Malayalam Extra"/>
+                <w:sz w:val="40"/>
+                <w:szCs w:val="40"/>
+              </w:rPr>
+              <w:t xml:space="preserve"> </w:t>
+            </w:r>
+            <w:r>
+              <w:rPr>
+                <w:rFonts w:cs="Arial"/>
+                <w:sz w:val="32"/>
+                <w:szCs w:val="32"/>
+              </w:rPr>
+              <w:t>(visargam</w:t>
+            </w:r>
+            <w:r>
+              <w:rPr>
+                <w:rFonts w:ascii="Cambria" w:hAnsi="Cambria" w:cs="BRH Malayalam Extra"/>
+                <w:sz w:val="32"/>
+                <w:szCs w:val="32"/>
+              </w:rPr>
+              <w:t xml:space="preserve"> </w:t>
+            </w:r>
+            <w:r>
+              <w:rPr>
+                <w:rFonts w:cs="Arial"/>
+                <w:sz w:val="36"/>
+                <w:szCs w:val="36"/>
+              </w:rPr>
+              <w:t>inserted)</w:t>
             </w:r>
           </w:p>
         </w:tc>
@@ -754,6 +1186,7 @@
                 <w:szCs w:val="28"/>
                 <w:lang w:bidi="ta-IN"/>
               </w:rPr>
+              <w:lastRenderedPageBreak/>
               <w:t>TS 4.</w:t>
             </w:r>
             <w:r>
@@ -1422,7 +1855,6 @@
                 <w:szCs w:val="28"/>
                 <w:lang w:bidi="ta-IN"/>
               </w:rPr>
-              <w:lastRenderedPageBreak/>
               <w:t xml:space="preserve">TS 4.4.3.2 - Padam </w:t>
             </w:r>
           </w:p>
@@ -2436,6 +2868,7 @@
                 <w:sz w:val="32"/>
                 <w:szCs w:val="32"/>
               </w:rPr>
+              <w:lastRenderedPageBreak/>
               <w:t>Reference</w:t>
             </w:r>
           </w:p>
@@ -2458,6 +2891,7 @@
                 <w:sz w:val="32"/>
                 <w:szCs w:val="32"/>
               </w:rPr>
+              <w:lastRenderedPageBreak/>
               <w:t>As Printed</w:t>
             </w:r>
           </w:p>
@@ -3221,7 +3655,6 @@
                 <w:szCs w:val="28"/>
                 <w:lang w:bidi="ta-IN"/>
               </w:rPr>
-              <w:lastRenderedPageBreak/>
               <w:t>TS 4.</w:t>
             </w:r>
             <w:r>
@@ -4635,6 +5068,7 @@
                 <w:szCs w:val="28"/>
                 <w:lang w:bidi="ta-IN"/>
               </w:rPr>
+              <w:lastRenderedPageBreak/>
               <w:t>TS 4.</w:t>
             </w:r>
             <w:r>
@@ -5941,7 +6375,6 @@
                 <w:szCs w:val="28"/>
                 <w:lang w:bidi="ta-IN"/>
               </w:rPr>
-              <w:lastRenderedPageBreak/>
               <w:t>TS 4.</w:t>
             </w:r>
             <w:r>
@@ -6821,6 +7254,7 @@
           <w:szCs w:val="32"/>
           <w:u w:val="single"/>
         </w:rPr>
+        <w:lastRenderedPageBreak/>
         <w:t xml:space="preserve">TS Pada Paatam – TS 4.4 </w:t>
       </w:r>
       <w:r>
@@ -7467,7 +7901,6 @@
                 <w:sz w:val="28"/>
                 <w:szCs w:val="28"/>
               </w:rPr>
-              <w:lastRenderedPageBreak/>
               <w:t>TS 4.4.2.2 - Padam</w:t>
             </w:r>
           </w:p>
@@ -9127,6 +9560,7 @@
                 <w:sz w:val="28"/>
                 <w:szCs w:val="28"/>
               </w:rPr>
+              <w:lastRenderedPageBreak/>
               <w:t>TS 4.4.3.2 - Vaakyam</w:t>
             </w:r>
           </w:p>
@@ -9722,7 +10156,6 @@
                 <w:sz w:val="28"/>
                 <w:szCs w:val="28"/>
               </w:rPr>
-              <w:lastRenderedPageBreak/>
               <w:t>TS 4.4.4.4 - Padam</w:t>
             </w:r>
           </w:p>
@@ -10825,6 +11258,7 @@
                 <w:sz w:val="28"/>
                 <w:szCs w:val="28"/>
               </w:rPr>
+              <w:lastRenderedPageBreak/>
               <w:t>TS 4.4.12.5 - Padam</w:t>
             </w:r>
           </w:p>
@@ -10898,6 +11332,7 @@
                 <w:sz w:val="40"/>
                 <w:szCs w:val="40"/>
               </w:rPr>
+              <w:lastRenderedPageBreak/>
               <w:t>M£</w:t>
             </w:r>
             <w:r>
@@ -11125,6 +11560,7 @@
                 <w:sz w:val="40"/>
                 <w:szCs w:val="40"/>
               </w:rPr>
+              <w:lastRenderedPageBreak/>
               <w:t>M£</w:t>
             </w:r>
             <w:r>
@@ -11335,6 +11771,7 @@
           <w:szCs w:val="32"/>
           <w:u w:val="single"/>
         </w:rPr>
+        <w:lastRenderedPageBreak/>
         <w:t>========================</w:t>
       </w:r>
     </w:p>
@@ -11369,7 +11806,6 @@
           <w:szCs w:val="32"/>
           <w:u w:val="single"/>
         </w:rPr>
-        <w:lastRenderedPageBreak/>
         <w:t>TS</w:t>
       </w:r>
       <w:r>
@@ -12369,6 +12805,7 @@
                 <w:sz w:val="28"/>
                 <w:szCs w:val="28"/>
               </w:rPr>
+              <w:lastRenderedPageBreak/>
               <w:t>4.4.4.6 Vaakyam</w:t>
             </w:r>
           </w:p>
@@ -13245,6 +13682,7 @@
     <w:lsdException w:name="HTML Sample" w:semiHidden="1" w:unhideWhenUsed="1"/>
     <w:lsdException w:name="HTML Typewriter" w:semiHidden="1" w:unhideWhenUsed="1"/>
     <w:lsdException w:name="HTML Variable" w:semiHidden="1" w:unhideWhenUsed="1"/>
+    <w:lsdException w:name="Normal Table" w:semiHidden="1" w:unhideWhenUsed="1"/>
     <w:lsdException w:name="annotation subject" w:semiHidden="1" w:unhideWhenUsed="1"/>
     <w:lsdException w:name="No List" w:semiHidden="1" w:unhideWhenUsed="1"/>
     <w:lsdException w:name="Outline List 1" w:semiHidden="1" w:unhideWhenUsed="1"/>
@@ -13287,8 +13725,11 @@
     <w:lsdException w:name="Table Contemporary" w:semiHidden="1" w:unhideWhenUsed="1"/>
     <w:lsdException w:name="Table Elegant" w:semiHidden="1" w:unhideWhenUsed="1"/>
     <w:lsdException w:name="Table Professional" w:semiHidden="1" w:unhideWhenUsed="1"/>
+    <w:lsdException w:name="Table Subtle 1" w:semiHidden="1" w:unhideWhenUsed="1"/>
     <w:lsdException w:name="Table Subtle 2" w:semiHidden="1" w:unhideWhenUsed="1"/>
     <w:lsdException w:name="Table Web 1" w:semiHidden="1" w:unhideWhenUsed="1"/>
+    <w:lsdException w:name="Table Web 2" w:semiHidden="1" w:unhideWhenUsed="1"/>
+    <w:lsdException w:name="Table Web 3" w:semiHidden="1" w:unhideWhenUsed="1"/>
     <w:lsdException w:name="Balloon Text" w:semiHidden="1" w:unhideWhenUsed="1"/>
     <w:lsdException w:name="Table Grid" w:uiPriority="59"/>
     <w:lsdException w:name="Table Theme" w:semiHidden="1" w:unhideWhenUsed="1"/>

</xml_diff>

<commit_message>
nmv 20 02 2023
</commit_message>
<xml_diff>
--- a/TS-Padam/TS-4.4/TS 4.4 Malayalam Pada Paatam Corrections.docx
+++ b/TS-Padam/TS-4.4/TS 4.4 Malayalam Pada Paatam Corrections.docx
@@ -1322,6 +1322,476 @@
           </w:p>
         </w:tc>
       </w:tr>
+      <w:tr>
+        <w:trPr>
+          <w:trHeight w:val="1503"/>
+        </w:trPr>
+        <w:tc>
+          <w:tcPr>
+            <w:tcW w:w="3261" w:type="dxa"/>
+          </w:tcPr>
+          <w:p>
+            <w:pPr>
+              <w:spacing w:before="0" w:line="240" w:lineRule="auto"/>
+              <w:rPr>
+                <w:rFonts w:cs="Latha"/>
+                <w:b/>
+                <w:sz w:val="28"/>
+                <w:szCs w:val="28"/>
+                <w:lang w:bidi="ta-IN"/>
+              </w:rPr>
+            </w:pPr>
+            <w:bookmarkStart w:id="0" w:name="_Hlk127817291"/>
+            <w:r>
+              <w:rPr>
+                <w:rFonts w:cs="Latha"/>
+                <w:b/>
+                <w:sz w:val="28"/>
+                <w:szCs w:val="28"/>
+                <w:lang w:bidi="ta-IN"/>
+              </w:rPr>
+              <w:t>TS 4.</w:t>
+            </w:r>
+            <w:r>
+              <w:rPr>
+                <w:rFonts w:cs="Latha"/>
+                <w:b/>
+                <w:sz w:val="28"/>
+                <w:szCs w:val="28"/>
+                <w:lang w:bidi="ta-IN"/>
+              </w:rPr>
+              <w:t>4</w:t>
+            </w:r>
+            <w:r>
+              <w:rPr>
+                <w:rFonts w:cs="Latha"/>
+                <w:b/>
+                <w:sz w:val="28"/>
+                <w:szCs w:val="28"/>
+                <w:lang w:bidi="ta-IN"/>
+              </w:rPr>
+              <w:t>.</w:t>
+            </w:r>
+            <w:r>
+              <w:rPr>
+                <w:rFonts w:cs="Latha"/>
+                <w:b/>
+                <w:sz w:val="28"/>
+                <w:szCs w:val="28"/>
+                <w:lang w:bidi="ta-IN"/>
+              </w:rPr>
+              <w:t>6</w:t>
+            </w:r>
+            <w:r>
+              <w:rPr>
+                <w:rFonts w:cs="Latha"/>
+                <w:b/>
+                <w:sz w:val="28"/>
+                <w:szCs w:val="28"/>
+                <w:lang w:bidi="ta-IN"/>
+              </w:rPr>
+              <w:t>.</w:t>
+            </w:r>
+            <w:r>
+              <w:rPr>
+                <w:rFonts w:cs="Latha"/>
+                <w:b/>
+                <w:sz w:val="28"/>
+                <w:szCs w:val="28"/>
+                <w:lang w:bidi="ta-IN"/>
+              </w:rPr>
+              <w:t>1</w:t>
+            </w:r>
+            <w:r>
+              <w:rPr>
+                <w:rFonts w:cs="Latha"/>
+                <w:b/>
+                <w:sz w:val="28"/>
+                <w:szCs w:val="28"/>
+                <w:lang w:bidi="ta-IN"/>
+              </w:rPr>
+              <w:t xml:space="preserve"> - </w:t>
+            </w:r>
+            <w:r>
+              <w:rPr>
+                <w:rFonts w:cs="Latha"/>
+                <w:b/>
+                <w:sz w:val="28"/>
+                <w:szCs w:val="28"/>
+                <w:lang w:bidi="ta-IN"/>
+              </w:rPr>
+              <w:t>Padam</w:t>
+            </w:r>
+            <w:r>
+              <w:rPr>
+                <w:rFonts w:cs="Latha"/>
+                <w:b/>
+                <w:sz w:val="28"/>
+                <w:szCs w:val="28"/>
+                <w:lang w:bidi="ta-IN"/>
+              </w:rPr>
+              <w:t xml:space="preserve"> </w:t>
+            </w:r>
+          </w:p>
+          <w:p>
+            <w:pPr>
+              <w:spacing w:before="0" w:line="240" w:lineRule="auto"/>
+              <w:rPr>
+                <w:rFonts w:cs="Latha"/>
+                <w:b/>
+                <w:sz w:val="28"/>
+                <w:szCs w:val="28"/>
+                <w:lang w:bidi="ta-IN"/>
+              </w:rPr>
+            </w:pPr>
+            <w:r>
+              <w:rPr>
+                <w:rFonts w:cs="Latha"/>
+                <w:b/>
+                <w:sz w:val="28"/>
+                <w:szCs w:val="28"/>
+                <w:lang w:bidi="ta-IN"/>
+              </w:rPr>
+              <w:t>Padam</w:t>
+            </w:r>
+            <w:r>
+              <w:rPr>
+                <w:rFonts w:cs="Latha"/>
+                <w:b/>
+                <w:sz w:val="28"/>
+                <w:szCs w:val="28"/>
+                <w:lang w:bidi="ta-IN"/>
+              </w:rPr>
+              <w:t xml:space="preserve"> No: - </w:t>
+            </w:r>
+            <w:r>
+              <w:rPr>
+                <w:rFonts w:cs="Latha"/>
+                <w:b/>
+                <w:sz w:val="28"/>
+                <w:szCs w:val="28"/>
+                <w:lang w:bidi="ta-IN"/>
+              </w:rPr>
+              <w:t>4</w:t>
+            </w:r>
+            <w:r>
+              <w:rPr>
+                <w:rFonts w:cs="Latha"/>
+                <w:b/>
+                <w:sz w:val="28"/>
+                <w:szCs w:val="28"/>
+                <w:lang w:bidi="ta-IN"/>
+              </w:rPr>
+              <w:t>7</w:t>
+            </w:r>
+          </w:p>
+          <w:p>
+            <w:pPr>
+              <w:spacing w:before="0" w:line="240" w:lineRule="auto"/>
+              <w:rPr>
+                <w:rFonts w:cs="Latha"/>
+                <w:b/>
+                <w:sz w:val="28"/>
+                <w:szCs w:val="28"/>
+                <w:lang w:val="it-IT" w:bidi="ta-IN"/>
+              </w:rPr>
+            </w:pPr>
+            <w:r>
+              <w:rPr>
+                <w:rFonts w:cs="Latha"/>
+                <w:b/>
+                <w:sz w:val="28"/>
+                <w:szCs w:val="28"/>
+                <w:lang w:bidi="ta-IN"/>
+              </w:rPr>
+              <w:t xml:space="preserve">Panchaati No. - </w:t>
+            </w:r>
+            <w:r>
+              <w:rPr>
+                <w:rFonts w:cs="Latha"/>
+                <w:b/>
+                <w:sz w:val="28"/>
+                <w:szCs w:val="28"/>
+                <w:lang w:bidi="ta-IN"/>
+              </w:rPr>
+              <w:t>20</w:t>
+            </w:r>
+          </w:p>
+        </w:tc>
+        <w:tc>
+          <w:tcPr>
+            <w:tcW w:w="4766" w:type="dxa"/>
+          </w:tcPr>
+          <w:p>
+            <w:pPr>
+              <w:widowControl w:val="0"/>
+              <w:autoSpaceDE w:val="0"/>
+              <w:autoSpaceDN w:val="0"/>
+              <w:adjustRightInd w:val="0"/>
+              <w:spacing w:before="0" w:line="240" w:lineRule="auto"/>
+              <w:rPr>
+                <w:rFonts w:ascii="BRH Malayalam Extra" w:hAnsi="BRH Malayalam Extra" w:cs="BRH Malayalam Extra"/>
+                <w:sz w:val="40"/>
+                <w:szCs w:val="40"/>
+              </w:rPr>
+            </w:pPr>
+            <w:r>
+              <w:rPr>
+                <w:rFonts w:ascii="BRH Malayalam Extra" w:hAnsi="BRH Malayalam Extra" w:cs="BRH Malayalam Extra"/>
+                <w:sz w:val="40"/>
+                <w:szCs w:val="40"/>
+              </w:rPr>
+              <w:t>A</w:t>
+            </w:r>
+            <w:r>
+              <w:rPr>
+                <w:rFonts w:ascii="BRH Malayalam Extra" w:hAnsi="BRH Malayalam Extra" w:cs="BRH Malayalam Extra"/>
+                <w:sz w:val="34"/>
+                <w:szCs w:val="40"/>
+              </w:rPr>
+              <w:t>–</w:t>
+            </w:r>
+            <w:r>
+              <w:rPr>
+                <w:rFonts w:ascii="BRH Malayalam Extra" w:hAnsi="BRH Malayalam Extra" w:cs="BRH Malayalam Extra"/>
+                <w:sz w:val="40"/>
+                <w:szCs w:val="40"/>
+                <w:highlight w:val="yellow"/>
+              </w:rPr>
+              <w:t>sõ</w:t>
+            </w:r>
+            <w:r>
+              <w:rPr>
+                <w:rFonts w:ascii="BRH Malayalam Extra" w:hAnsi="BRH Malayalam Extra" w:cs="BRH Malayalam Extra"/>
+                <w:sz w:val="34"/>
+                <w:szCs w:val="40"/>
+              </w:rPr>
+              <w:t>–</w:t>
+            </w:r>
+            <w:r>
+              <w:rPr>
+                <w:rFonts w:ascii="BRH Malayalam Extra" w:hAnsi="BRH Malayalam Extra" w:cs="BRH Malayalam Extra"/>
+                <w:sz w:val="40"/>
+                <w:szCs w:val="40"/>
+              </w:rPr>
+              <w:t xml:space="preserve"> | </w:t>
+            </w:r>
+          </w:p>
+          <w:p>
+            <w:pPr>
+              <w:widowControl w:val="0"/>
+              <w:autoSpaceDE w:val="0"/>
+              <w:autoSpaceDN w:val="0"/>
+              <w:adjustRightInd w:val="0"/>
+              <w:spacing w:before="0" w:line="240" w:lineRule="auto"/>
+              <w:rPr>
+                <w:rFonts w:ascii="BRH Malayalam Extra" w:hAnsi="BRH Malayalam Extra" w:cs="BRH Malayalam Extra"/>
+                <w:sz w:val="40"/>
+                <w:szCs w:val="40"/>
+                <w:lang w:val="en-IN"/>
+              </w:rPr>
+            </w:pPr>
+            <w:r>
+              <w:rPr>
+                <w:rFonts w:ascii="BRH Malayalam Extra" w:hAnsi="BRH Malayalam Extra" w:cs="BRH Malayalam Extra"/>
+                <w:sz w:val="40"/>
+                <w:szCs w:val="40"/>
+              </w:rPr>
+              <w:t>A</w:t>
+            </w:r>
+            <w:r>
+              <w:rPr>
+                <w:rFonts w:ascii="BRH Malayalam Extra" w:hAnsi="BRH Malayalam Extra" w:cs="BRH Malayalam Extra"/>
+                <w:sz w:val="34"/>
+                <w:szCs w:val="40"/>
+              </w:rPr>
+              <w:t>–</w:t>
+            </w:r>
+            <w:r>
+              <w:rPr>
+                <w:rFonts w:ascii="BRH Malayalam Extra" w:hAnsi="BRH Malayalam Extra" w:cs="BRH Malayalam Extra"/>
+                <w:sz w:val="40"/>
+                <w:szCs w:val="40"/>
+              </w:rPr>
+              <w:t>öh</w:t>
+            </w:r>
+            <w:r>
+              <w:rPr>
+                <w:rFonts w:ascii="BRH Malayalam Extra" w:hAnsi="BRH Malayalam Extra" w:cs="BRH Malayalam Extra"/>
+                <w:sz w:val="34"/>
+                <w:szCs w:val="40"/>
+              </w:rPr>
+              <w:t>–</w:t>
+            </w:r>
+            <w:r>
+              <w:rPr>
+                <w:rFonts w:ascii="BRH Malayalam Extra" w:hAnsi="BRH Malayalam Extra" w:cs="BRH Malayalam Extra"/>
+                <w:sz w:val="40"/>
+                <w:szCs w:val="40"/>
+              </w:rPr>
+              <w:t>sdy</w:t>
+            </w:r>
+            <w:r>
+              <w:rPr>
+                <w:rFonts w:ascii="BRH Malayalam Extra" w:hAnsi="BRH Malayalam Extra" w:cs="BRH Malayalam Extra"/>
+                <w:sz w:val="34"/>
+                <w:szCs w:val="40"/>
+              </w:rPr>
+              <w:t>–</w:t>
+            </w:r>
+            <w:r>
+              <w:rPr>
+                <w:rFonts w:ascii="BRH Malayalam Extra" w:hAnsi="BRH Malayalam Extra" w:cs="BRH Malayalam Extra"/>
+                <w:sz w:val="40"/>
+                <w:szCs w:val="40"/>
+              </w:rPr>
+              <w:t xml:space="preserve">kyZõ—öh - sdy—J | </w:t>
+            </w:r>
+          </w:p>
+        </w:tc>
+        <w:tc>
+          <w:tcPr>
+            <w:tcW w:w="5251" w:type="dxa"/>
+          </w:tcPr>
+          <w:p>
+            <w:pPr>
+              <w:widowControl w:val="0"/>
+              <w:autoSpaceDE w:val="0"/>
+              <w:autoSpaceDN w:val="0"/>
+              <w:adjustRightInd w:val="0"/>
+              <w:spacing w:before="0" w:line="240" w:lineRule="auto"/>
+              <w:rPr>
+                <w:rFonts w:ascii="BRH Malayalam Extra" w:hAnsi="BRH Malayalam Extra" w:cs="BRH Malayalam Extra"/>
+                <w:sz w:val="40"/>
+                <w:szCs w:val="40"/>
+              </w:rPr>
+            </w:pPr>
+            <w:r>
+              <w:rPr>
+                <w:rFonts w:ascii="BRH Malayalam Extra" w:hAnsi="BRH Malayalam Extra" w:cs="BRH Malayalam Extra"/>
+                <w:sz w:val="40"/>
+                <w:szCs w:val="40"/>
+              </w:rPr>
+              <w:t>A</w:t>
+            </w:r>
+            <w:r>
+              <w:rPr>
+                <w:rFonts w:ascii="BRH Malayalam Extra" w:hAnsi="BRH Malayalam Extra" w:cs="BRH Malayalam Extra"/>
+                <w:sz w:val="34"/>
+                <w:szCs w:val="40"/>
+              </w:rPr>
+              <w:t>–</w:t>
+            </w:r>
+            <w:bookmarkStart w:id="1" w:name="_Hlk127817259"/>
+            <w:r>
+              <w:rPr>
+                <w:rFonts w:ascii="BRH Malayalam Extra" w:hAnsi="BRH Malayalam Extra" w:cs="BRH Malayalam Extra"/>
+                <w:sz w:val="40"/>
+                <w:szCs w:val="40"/>
+                <w:highlight w:val="green"/>
+              </w:rPr>
+              <w:t>sy</w:t>
+            </w:r>
+            <w:r>
+              <w:rPr>
+                <w:rFonts w:ascii="BRH Malayalam Extra" w:hAnsi="BRH Malayalam Extra" w:cs="BRH Malayalam Extra"/>
+                <w:sz w:val="34"/>
+                <w:szCs w:val="40"/>
+              </w:rPr>
+              <w:t>–</w:t>
+            </w:r>
+            <w:r>
+              <w:rPr>
+                <w:rFonts w:ascii="BRH Malayalam Extra" w:hAnsi="BRH Malayalam Extra" w:cs="BRH Malayalam Extra"/>
+                <w:sz w:val="40"/>
+                <w:szCs w:val="40"/>
+              </w:rPr>
+              <w:t xml:space="preserve"> </w:t>
+            </w:r>
+            <w:bookmarkEnd w:id="1"/>
+            <w:r>
+              <w:rPr>
+                <w:rFonts w:ascii="BRH Malayalam Extra" w:hAnsi="BRH Malayalam Extra" w:cs="BRH Malayalam Extra"/>
+                <w:sz w:val="40"/>
+                <w:szCs w:val="40"/>
+              </w:rPr>
+              <w:t xml:space="preserve">| </w:t>
+            </w:r>
+          </w:p>
+          <w:p>
+            <w:pPr>
+              <w:widowControl w:val="0"/>
+              <w:autoSpaceDE w:val="0"/>
+              <w:autoSpaceDN w:val="0"/>
+              <w:adjustRightInd w:val="0"/>
+              <w:spacing w:before="0" w:line="240" w:lineRule="auto"/>
+              <w:rPr>
+                <w:rFonts w:ascii="BRH Malayalam Extra" w:hAnsi="BRH Malayalam Extra" w:cs="BRH Malayalam Extra"/>
+                <w:sz w:val="40"/>
+                <w:szCs w:val="40"/>
+                <w:lang w:val="en-IN"/>
+              </w:rPr>
+            </w:pPr>
+            <w:r>
+              <w:rPr>
+                <w:rFonts w:ascii="BRH Malayalam Extra" w:hAnsi="BRH Malayalam Extra" w:cs="BRH Malayalam Extra"/>
+                <w:sz w:val="40"/>
+                <w:szCs w:val="40"/>
+              </w:rPr>
+              <w:t>A</w:t>
+            </w:r>
+            <w:r>
+              <w:rPr>
+                <w:rFonts w:ascii="BRH Malayalam Extra" w:hAnsi="BRH Malayalam Extra" w:cs="BRH Malayalam Extra"/>
+                <w:sz w:val="34"/>
+                <w:szCs w:val="40"/>
+              </w:rPr>
+              <w:t>–</w:t>
+            </w:r>
+            <w:r>
+              <w:rPr>
+                <w:rFonts w:ascii="BRH Malayalam Extra" w:hAnsi="BRH Malayalam Extra" w:cs="BRH Malayalam Extra"/>
+                <w:sz w:val="40"/>
+                <w:szCs w:val="40"/>
+              </w:rPr>
+              <w:t>öh</w:t>
+            </w:r>
+            <w:r>
+              <w:rPr>
+                <w:rFonts w:ascii="BRH Malayalam Extra" w:hAnsi="BRH Malayalam Extra" w:cs="BRH Malayalam Extra"/>
+                <w:sz w:val="34"/>
+                <w:szCs w:val="40"/>
+              </w:rPr>
+              <w:t>–</w:t>
+            </w:r>
+            <w:r>
+              <w:rPr>
+                <w:rFonts w:ascii="BRH Malayalam Extra" w:hAnsi="BRH Malayalam Extra" w:cs="BRH Malayalam Extra"/>
+                <w:sz w:val="40"/>
+                <w:szCs w:val="40"/>
+              </w:rPr>
+              <w:t>sdy</w:t>
+            </w:r>
+            <w:r>
+              <w:rPr>
+                <w:rFonts w:ascii="BRH Malayalam Extra" w:hAnsi="BRH Malayalam Extra" w:cs="BRH Malayalam Extra"/>
+                <w:sz w:val="34"/>
+                <w:szCs w:val="40"/>
+              </w:rPr>
+              <w:t>–</w:t>
+            </w:r>
+            <w:r>
+              <w:rPr>
+                <w:rFonts w:ascii="BRH Malayalam Extra" w:hAnsi="BRH Malayalam Extra" w:cs="BRH Malayalam Extra"/>
+                <w:sz w:val="40"/>
+                <w:szCs w:val="40"/>
+              </w:rPr>
+              <w:t>kyZõ—öh - sdy—J |</w:t>
+            </w:r>
+          </w:p>
+        </w:tc>
+      </w:tr>
+      <w:bookmarkEnd w:id="0"/>
     </w:tbl>
     <w:p>
       <w:pPr>
@@ -1332,7 +1802,7 @@
           <w:sz w:val="32"/>
           <w:szCs w:val="32"/>
           <w:u w:val="single"/>
-          <w:lang w:val="it-IT"/>
+          <w:lang w:val="en-IN"/>
         </w:rPr>
       </w:pPr>
     </w:p>
@@ -1345,7 +1815,7 @@
           <w:sz w:val="32"/>
           <w:szCs w:val="32"/>
           <w:u w:val="single"/>
-          <w:lang w:val="it-IT"/>
+          <w:lang w:val="en-IN"/>
         </w:rPr>
       </w:pPr>
     </w:p>
@@ -1358,7 +1828,7 @@
           <w:sz w:val="32"/>
           <w:szCs w:val="32"/>
           <w:u w:val="single"/>
-          <w:lang w:val="it-IT"/>
+          <w:lang w:val="en-IN"/>
         </w:rPr>
       </w:pPr>
     </w:p>
@@ -1381,6 +1851,7 @@
           <w:szCs w:val="32"/>
           <w:u w:val="single"/>
         </w:rPr>
+        <w:lastRenderedPageBreak/>
         <w:t xml:space="preserve">TS Pada Paatam – TS 4.4 Malayalam Corrections – Observed till </w:t>
       </w:r>
       <w:r>
@@ -1550,7 +2021,6 @@
                 <w:szCs w:val="28"/>
                 <w:lang w:bidi="ta-IN"/>
               </w:rPr>
-              <w:lastRenderedPageBreak/>
               <w:t>TS 4.</w:t>
             </w:r>
             <w:r>
@@ -3128,6 +3598,7 @@
           <w:szCs w:val="32"/>
           <w:u w:val="single"/>
         </w:rPr>
+        <w:lastRenderedPageBreak/>
         <w:t xml:space="preserve">TS Pada Paatam – TS 4.4 </w:t>
       </w:r>
       <w:r>
@@ -3232,7 +3703,6 @@
                 <w:sz w:val="32"/>
                 <w:szCs w:val="32"/>
               </w:rPr>
-              <w:lastRenderedPageBreak/>
               <w:t>Reference</w:t>
             </w:r>
           </w:p>
@@ -3255,7 +3725,6 @@
                 <w:sz w:val="32"/>
                 <w:szCs w:val="32"/>
               </w:rPr>
-              <w:lastRenderedPageBreak/>
               <w:t>As Printed</w:t>
             </w:r>
           </w:p>

</xml_diff>